<commit_message>
finished the doc file, hw all done
</commit_message>
<xml_diff>
--- a/PyCitySchools/PyCitySchools.docx
+++ b/PyCitySchools/PyCitySchools.docx
@@ -4,31 +4,82 @@
   <w:body>
     <w:p>
       <w:r>
-        <w:t xml:space="preserve">charter schools performed best.  The top schools were all charter schools, while the bottom schools were all district schools.  </w:t>
+        <w:t xml:space="preserve">The top schools were all charter schools, while the bottom schools were all district schools.  </w:t>
       </w:r>
     </w:p>
     <w:p>
       <w:r>
-        <w:t>size of the school seems to have an adverse effect on number of passing scores</w:t>
-      </w:r>
-      <w:r>
-        <w:t xml:space="preserve">.  </w:t>
-      </w:r>
-      <w:r>
-        <w:t>The % passing across math, reading, and overall tended to be worse as schools increased in size, with a notable exception in the top five performing schools.  It appears that the largest schools also spent the most per student</w:t>
-      </w:r>
-      <w:r>
-        <w:t>.</w:t>
+        <w:t>The s</w:t>
+      </w:r>
+      <w:r>
+        <w:t>ize of the school seems to have an adverse effect on number of passing scores.  The % passing across math, reading, and overall tended to be wors</w:t>
+      </w:r>
+      <w:r>
+        <w:t>e</w:t>
+      </w:r>
+      <w:r>
+        <w:t xml:space="preserve"> a</w:t>
+      </w:r>
+      <w:r>
+        <w:t>t</w:t>
+      </w:r>
+      <w:r>
+        <w:t xml:space="preserve"> schools </w:t>
+      </w:r>
+      <w:r>
+        <w:t>larger</w:t>
+      </w:r>
+      <w:r>
+        <w:t xml:space="preserve"> in size, with a notable exception in the top five performing schools.  It appears that the large</w:t>
+      </w:r>
+      <w:r>
+        <w:t>r</w:t>
+      </w:r>
+      <w:r>
+        <w:t xml:space="preserve"> schools also spent </w:t>
+      </w:r>
+      <w:r>
+        <w:t>more</w:t>
+      </w:r>
+      <w:r>
+        <w:t xml:space="preserve"> per student.</w:t>
       </w:r>
     </w:p>
     <w:p>
       <w:r>
-        <w:t>Spending more money did not equate to more passing students, in fact the top schools spent less per student than the bottom performing schools.</w:t>
+        <w:t>Spending more money did not equate to more passing student</w:t>
+      </w:r>
+      <w:r>
+        <w:t xml:space="preserve"> scores;</w:t>
+      </w:r>
+      <w:r>
+        <w:t xml:space="preserve"> in </w:t>
+      </w:r>
+      <w:r>
+        <w:t>fact,</w:t>
+      </w:r>
+      <w:r>
+        <w:t xml:space="preserve"> the top schools spent less per student than the bottom performing schools.</w:t>
       </w:r>
     </w:p>
     <w:p>
       <w:r>
-        <w:t>While there is a significant difference between average reading scores between top vs bottom performing schools, the difference between passing math scores was much larger.  , and math scores either need more attention than reading, or are more sensitive to being adversely affected by the variables associated with a school performing worse than others.</w:t>
+        <w:t xml:space="preserve">While there is a significant difference between average reading scores between top </w:t>
+      </w:r>
+      <w:r>
+        <w:t>and</w:t>
+      </w:r>
+      <w:r>
+        <w:t xml:space="preserve"> bottom performing schools, the difference between passing math scores was much larger.  </w:t>
+      </w:r>
+      <w:r>
+        <w:t>It seems that math</w:t>
+      </w:r>
+      <w:r>
+        <w:t xml:space="preserve"> scores either need more attention than reading, or are more sensitive to being adversely affected by the variables associated with a school performing</w:t>
+      </w:r>
+      <w:r>
+        <w:t>.</w:t>
       </w:r>
     </w:p>
     <w:p>

</xml_diff>